<commit_message>
Added to systems manual
</commit_message>
<xml_diff>
--- a/Documentation/CMS Systems Manual.docx
+++ b/Documentation/CMS Systems Manual.docx
@@ -1,6 +1,6 @@
 
 <file path=word/document.xml><?xml version="1.0" encoding="utf-8"?>
-<w:document xmlns:wpc="http://schemas.microsoft.com/office/word/2010/wordprocessingCanvas" xmlns:cx="http://schemas.microsoft.com/office/drawing/2014/chartex" xmlns:cx1="http://schemas.microsoft.com/office/drawing/2015/9/8/chartex" xmlns:cx2="http://schemas.microsoft.com/office/drawing/2015/10/21/chartex" xmlns:cx3="http://schemas.microsoft.com/office/drawing/2016/5/9/chartex" xmlns:cx4="http://schemas.microsoft.com/office/drawing/2016/5/10/chartex" xmlns:cx5="http://schemas.microsoft.com/office/drawing/2016/5/11/chartex" xmlns:cx6="http://schemas.microsoft.com/office/drawing/2016/5/12/chartex" xmlns:cx7="http://schemas.microsoft.com/office/drawing/2016/5/13/chartex" xmlns:cx8="http://schemas.microsoft.com/office/drawing/2016/5/14/chartex" xmlns:mc="http://schemas.openxmlformats.org/markup-compatibility/2006" xmlns:aink="http://schemas.microsoft.com/office/drawing/2016/ink" xmlns:am3d="http://schemas.microsoft.com/office/drawing/2017/model3d" xmlns:o="urn:schemas-microsoft-com:office:office" xmlns:r="http://schemas.openxmlformats.org/officeDocument/2006/relationships" xmlns:m="http://schemas.openxmlformats.org/officeDocument/2006/math" xmlns:v="urn:schemas-microsoft-com:vml" xmlns:wp14="http://schemas.microsoft.com/office/word/2010/wordprocessingDrawing" xmlns:wp="http://schemas.openxmlformats.org/drawingml/2006/wordprocessingDrawing" xmlns:w10="urn:schemas-microsoft-com:office:word" xmlns:w="http://schemas.openxmlformats.org/wordprocessingml/2006/main" xmlns:w14="http://schemas.microsoft.com/office/word/2010/wordml" xmlns:w15="http://schemas.microsoft.com/office/word/2012/wordml" xmlns:w16cid="http://schemas.microsoft.com/office/word/2016/wordml/cid" xmlns:w16se="http://schemas.microsoft.com/office/word/2015/wordml/symex" xmlns:wpg="http://schemas.microsoft.com/office/word/2010/wordprocessingGroup" xmlns:wpi="http://schemas.microsoft.com/office/word/2010/wordprocessingInk" xmlns:wne="http://schemas.microsoft.com/office/word/2006/wordml" xmlns:wps="http://schemas.microsoft.com/office/word/2010/wordprocessingShape" mc:Ignorable="w14 w15 w16se w16cid wp14">
+<w:document xmlns:wpc="http://schemas.microsoft.com/office/word/2010/wordprocessingCanvas" xmlns:mc="http://schemas.openxmlformats.org/markup-compatibility/2006" xmlns:o="urn:schemas-microsoft-com:office:office" xmlns:r="http://schemas.openxmlformats.org/officeDocument/2006/relationships" xmlns:m="http://schemas.openxmlformats.org/officeDocument/2006/math" xmlns:v="urn:schemas-microsoft-com:vml" xmlns:wp14="http://schemas.microsoft.com/office/word/2010/wordprocessingDrawing" xmlns:wp="http://schemas.openxmlformats.org/drawingml/2006/wordprocessingDrawing" xmlns:w10="urn:schemas-microsoft-com:office:word" xmlns:w="http://schemas.openxmlformats.org/wordprocessingml/2006/main" xmlns:w14="http://schemas.microsoft.com/office/word/2010/wordml" xmlns:w15="http://schemas.microsoft.com/office/word/2012/wordml" xmlns:wpg="http://schemas.microsoft.com/office/word/2010/wordprocessingGroup" xmlns:wpi="http://schemas.microsoft.com/office/word/2010/wordprocessingInk" xmlns:wne="http://schemas.microsoft.com/office/word/2006/wordml" xmlns:wps="http://schemas.microsoft.com/office/word/2010/wordprocessingShape" mc:Ignorable="w14 w15 wp14">
   <w:body>
     <w:p>
       <w:pPr>
@@ -37,8 +37,6 @@
           <w:szCs w:val="32"/>
         </w:rPr>
       </w:pPr>
-      <w:bookmarkStart w:id="0" w:name="_GoBack"/>
-      <w:bookmarkEnd w:id="0"/>
     </w:p>
     <w:p>
       <w:pPr>
@@ -245,55 +243,14 @@
           <w:sz w:val="24"/>
           <w:szCs w:val="24"/>
         </w:rPr>
-        <w:t xml:space="preserve">The content management system consists of two NodeJS applications.  The </w:t>
-      </w:r>
-      <w:proofErr w:type="gramStart"/>
-      <w:r>
-        <w:rPr>
-          <w:sz w:val="24"/>
-          <w:szCs w:val="24"/>
-        </w:rPr>
-        <w:t>back end</w:t>
-      </w:r>
-      <w:proofErr w:type="gramEnd"/>
-      <w:r>
-        <w:rPr>
-          <w:sz w:val="24"/>
-          <w:szCs w:val="24"/>
-        </w:rPr>
-        <w:t xml:space="preserve"> web application is where content is submitted to the MYSQL database for display on the front end application.  The </w:t>
-      </w:r>
-      <w:proofErr w:type="gramStart"/>
-      <w:r>
-        <w:rPr>
-          <w:sz w:val="24"/>
-          <w:szCs w:val="24"/>
-        </w:rPr>
-        <w:t>back end</w:t>
-      </w:r>
-      <w:proofErr w:type="gramEnd"/>
-      <w:r>
-        <w:rPr>
-          <w:sz w:val="24"/>
-          <w:szCs w:val="24"/>
-        </w:rPr>
-        <w:t xml:space="preserve"> application allows articles, blog posts, and job postings to be submitted.  The </w:t>
-      </w:r>
-      <w:proofErr w:type="gramStart"/>
-      <w:r>
-        <w:rPr>
-          <w:sz w:val="24"/>
-          <w:szCs w:val="24"/>
-        </w:rPr>
-        <w:t>back end</w:t>
-      </w:r>
-      <w:proofErr w:type="gramEnd"/>
-      <w:r>
-        <w:rPr>
-          <w:sz w:val="24"/>
-          <w:szCs w:val="24"/>
-        </w:rPr>
-        <w:t xml:space="preserve"> application also allows messages from end users of the front end application to be read.</w:t>
+        <w:t>The content management system consists of two NodeJS applications.  The back end web application is where content is submitted to the MYSQL database for display on the front end application.  The back end application allows articles, blog posts, and job postings to be submitted.  The back end application also allows messages from end users of the front end application to be read.</w:t>
+      </w:r>
+      <w:r>
+        <w:rPr>
+          <w:sz w:val="24"/>
+          <w:szCs w:val="24"/>
+        </w:rPr>
+        <w:t xml:space="preserve">  The front end application allows articles, blog posts, and job postings to be viewed.</w:t>
       </w:r>
     </w:p>
     <w:p>
@@ -334,7 +291,35 @@
           <w:sz w:val="24"/>
           <w:szCs w:val="24"/>
         </w:rPr>
-        <w:t>Windows, Mac, or Linux</w:t>
+        <w:t>Windows</w:t>
+      </w:r>
+      <w:r>
+        <w:rPr>
+          <w:sz w:val="24"/>
+          <w:szCs w:val="24"/>
+        </w:rPr>
+        <w:t xml:space="preserve"> 7, 8, 10</w:t>
+      </w:r>
+      <w:r>
+        <w:rPr>
+          <w:sz w:val="24"/>
+          <w:szCs w:val="24"/>
+        </w:rPr>
+        <w:t>, Mac</w:t>
+      </w:r>
+      <w:r>
+        <w:rPr>
+          <w:sz w:val="24"/>
+          <w:szCs w:val="24"/>
+        </w:rPr>
+        <w:t xml:space="preserve"> OSX</w:t>
+      </w:r>
+      <w:r>
+        <w:rPr>
+          <w:sz w:val="24"/>
+          <w:szCs w:val="24"/>
+        </w:rPr>
+        <w:t>, or Linux</w:t>
       </w:r>
     </w:p>
     <w:p>
@@ -485,23 +470,7 @@
           <w:sz w:val="24"/>
           <w:szCs w:val="24"/>
         </w:rPr>
-        <w:t>In a terminal window (</w:t>
-      </w:r>
-      <w:proofErr w:type="spellStart"/>
-      <w:r>
-        <w:rPr>
-          <w:sz w:val="24"/>
-          <w:szCs w:val="24"/>
-        </w:rPr>
-        <w:t>cmd</w:t>
-      </w:r>
-      <w:proofErr w:type="spellEnd"/>
-      <w:r>
-        <w:rPr>
-          <w:sz w:val="24"/>
-          <w:szCs w:val="24"/>
-        </w:rPr>
-        <w:t>, Git BASH, etc.) navigate to the directory the file “app.js” is located</w:t>
+        <w:t>In a terminal window (cmd, Git BASH, etc.) navigate to the directory the file “app.js” is located</w:t>
       </w:r>
     </w:p>
     <w:p>
@@ -590,14 +559,7 @@
           <w:sz w:val="24"/>
           <w:szCs w:val="24"/>
         </w:rPr>
-        <w:t xml:space="preserve">, </w:t>
-      </w:r>
-      <w:r>
-        <w:rPr>
-          <w:sz w:val="24"/>
-          <w:szCs w:val="24"/>
-        </w:rPr>
-        <w:t>or clone the repository to make future updates easier.</w:t>
+        <w:t>, or clone the repository to make future updates easier.</w:t>
       </w:r>
     </w:p>
     <w:p>
@@ -639,44 +601,7 @@
           <w:sz w:val="24"/>
           <w:szCs w:val="24"/>
         </w:rPr>
-        <w:t>In a terminal window (</w:t>
-      </w:r>
-      <w:proofErr w:type="spellStart"/>
-      <w:r>
-        <w:rPr>
-          <w:sz w:val="24"/>
-          <w:szCs w:val="24"/>
-        </w:rPr>
-        <w:t>cmd</w:t>
-      </w:r>
-      <w:proofErr w:type="spellEnd"/>
-      <w:r>
-        <w:rPr>
-          <w:sz w:val="24"/>
-          <w:szCs w:val="24"/>
-        </w:rPr>
-        <w:t>, Git BASH, etc.) navigate to the directory the file “</w:t>
-      </w:r>
-      <w:r>
-        <w:rPr>
-          <w:sz w:val="24"/>
-          <w:szCs w:val="24"/>
-        </w:rPr>
-        <w:t>server</w:t>
-      </w:r>
-      <w:r>
-        <w:rPr>
-          <w:sz w:val="24"/>
-          <w:szCs w:val="24"/>
-        </w:rPr>
-        <w:t>.js</w:t>
-      </w:r>
-      <w:r>
-        <w:rPr>
-          <w:sz w:val="24"/>
-          <w:szCs w:val="24"/>
-        </w:rPr>
-        <w:t>” is located</w:t>
+        <w:t>In a terminal window (cmd, Git BASH, etc.) navigate to the directory the file “server.js” is located</w:t>
       </w:r>
     </w:p>
     <w:p>
@@ -697,21 +622,7 @@
           <w:sz w:val="24"/>
           <w:szCs w:val="24"/>
         </w:rPr>
-        <w:t xml:space="preserve">Type “node </w:t>
-      </w:r>
-      <w:r>
-        <w:rPr>
-          <w:sz w:val="24"/>
-          <w:szCs w:val="24"/>
-        </w:rPr>
-        <w:t>server</w:t>
-      </w:r>
-      <w:r>
-        <w:rPr>
-          <w:sz w:val="24"/>
-          <w:szCs w:val="24"/>
-        </w:rPr>
-        <w:t>.js” into the terminal, and press enter</w:t>
+        <w:t>Type “node server.js” into the terminal, and press enter</w:t>
       </w:r>
       <w:r>
         <w:rPr>
@@ -750,23 +661,7 @@
           <w:sz w:val="24"/>
           <w:szCs w:val="24"/>
         </w:rPr>
-        <w:t xml:space="preserve">The </w:t>
-      </w:r>
-      <w:proofErr w:type="gramStart"/>
-      <w:r>
-        <w:rPr>
-          <w:sz w:val="24"/>
-          <w:szCs w:val="24"/>
-        </w:rPr>
-        <w:t>back end</w:t>
-      </w:r>
-      <w:proofErr w:type="gramEnd"/>
-      <w:r>
-        <w:rPr>
-          <w:sz w:val="24"/>
-          <w:szCs w:val="24"/>
-        </w:rPr>
-        <w:t xml:space="preserve"> application is located at: </w:t>
+        <w:t xml:space="preserve">The back end application is located at: </w:t>
       </w:r>
       <w:hyperlink r:id="rId9" w:history="1">
         <w:r>
@@ -792,23 +687,7 @@
           <w:sz w:val="24"/>
           <w:szCs w:val="24"/>
         </w:rPr>
-        <w:t xml:space="preserve">The </w:t>
-      </w:r>
-      <w:proofErr w:type="gramStart"/>
-      <w:r>
-        <w:rPr>
-          <w:sz w:val="24"/>
-          <w:szCs w:val="24"/>
-        </w:rPr>
-        <w:t>front end</w:t>
-      </w:r>
-      <w:proofErr w:type="gramEnd"/>
-      <w:r>
-        <w:rPr>
-          <w:sz w:val="24"/>
-          <w:szCs w:val="24"/>
-        </w:rPr>
-        <w:t xml:space="preserve"> application is located at: http://localhost:3001</w:t>
+        <w:t>The front end application is located at: http://localhost:3001</w:t>
       </w:r>
       <w:r>
         <w:rPr>
@@ -817,6 +696,8 @@
         </w:rPr>
         <w:t>/</w:t>
       </w:r>
+      <w:bookmarkStart w:id="0" w:name="_GoBack"/>
+      <w:bookmarkEnd w:id="0"/>
     </w:p>
     <w:p>
       <w:pPr>
@@ -838,7 +719,7 @@
 </file>
 
 <file path=word/endnotes.xml><?xml version="1.0" encoding="utf-8"?>
-<w:endnotes xmlns:wpc="http://schemas.microsoft.com/office/word/2010/wordprocessingCanvas" xmlns:cx="http://schemas.microsoft.com/office/drawing/2014/chartex" xmlns:cx1="http://schemas.microsoft.com/office/drawing/2015/9/8/chartex" xmlns:cx2="http://schemas.microsoft.com/office/drawing/2015/10/21/chartex" xmlns:cx3="http://schemas.microsoft.com/office/drawing/2016/5/9/chartex" xmlns:cx4="http://schemas.microsoft.com/office/drawing/2016/5/10/chartex" xmlns:cx5="http://schemas.microsoft.com/office/drawing/2016/5/11/chartex" xmlns:cx6="http://schemas.microsoft.com/office/drawing/2016/5/12/chartex" xmlns:cx7="http://schemas.microsoft.com/office/drawing/2016/5/13/chartex" xmlns:cx8="http://schemas.microsoft.com/office/drawing/2016/5/14/chartex" xmlns:mc="http://schemas.openxmlformats.org/markup-compatibility/2006" xmlns:aink="http://schemas.microsoft.com/office/drawing/2016/ink" xmlns:am3d="http://schemas.microsoft.com/office/drawing/2017/model3d" xmlns:o="urn:schemas-microsoft-com:office:office" xmlns:r="http://schemas.openxmlformats.org/officeDocument/2006/relationships" xmlns:m="http://schemas.openxmlformats.org/officeDocument/2006/math" xmlns:v="urn:schemas-microsoft-com:vml" xmlns:wp14="http://schemas.microsoft.com/office/word/2010/wordprocessingDrawing" xmlns:wp="http://schemas.openxmlformats.org/drawingml/2006/wordprocessingDrawing" xmlns:w10="urn:schemas-microsoft-com:office:word" xmlns:w="http://schemas.openxmlformats.org/wordprocessingml/2006/main" xmlns:w14="http://schemas.microsoft.com/office/word/2010/wordml" xmlns:w15="http://schemas.microsoft.com/office/word/2012/wordml" xmlns:w16cid="http://schemas.microsoft.com/office/word/2016/wordml/cid" xmlns:w16se="http://schemas.microsoft.com/office/word/2015/wordml/symex" xmlns:wpg="http://schemas.microsoft.com/office/word/2010/wordprocessingGroup" xmlns:wpi="http://schemas.microsoft.com/office/word/2010/wordprocessingInk" xmlns:wne="http://schemas.microsoft.com/office/word/2006/wordml" xmlns:wps="http://schemas.microsoft.com/office/word/2010/wordprocessingShape" mc:Ignorable="w14 w15 w16se w16cid wp14">
+<w:endnotes xmlns:wpc="http://schemas.microsoft.com/office/word/2010/wordprocessingCanvas" xmlns:mc="http://schemas.openxmlformats.org/markup-compatibility/2006" xmlns:o="urn:schemas-microsoft-com:office:office" xmlns:r="http://schemas.openxmlformats.org/officeDocument/2006/relationships" xmlns:m="http://schemas.openxmlformats.org/officeDocument/2006/math" xmlns:v="urn:schemas-microsoft-com:vml" xmlns:wp14="http://schemas.microsoft.com/office/word/2010/wordprocessingDrawing" xmlns:wp="http://schemas.openxmlformats.org/drawingml/2006/wordprocessingDrawing" xmlns:w10="urn:schemas-microsoft-com:office:word" xmlns:w="http://schemas.openxmlformats.org/wordprocessingml/2006/main" xmlns:w14="http://schemas.microsoft.com/office/word/2010/wordml" xmlns:w15="http://schemas.microsoft.com/office/word/2012/wordml" xmlns:wpg="http://schemas.microsoft.com/office/word/2010/wordprocessingGroup" xmlns:wpi="http://schemas.microsoft.com/office/word/2010/wordprocessingInk" xmlns:wne="http://schemas.microsoft.com/office/word/2006/wordml" xmlns:wps="http://schemas.microsoft.com/office/word/2010/wordprocessingShape" mc:Ignorable="w14 w15 wp14">
   <w:endnote w:type="separator" w:id="-1">
     <w:p>
       <w:pPr>
@@ -863,7 +744,7 @@
 </file>
 
 <file path=word/footnotes.xml><?xml version="1.0" encoding="utf-8"?>
-<w:footnotes xmlns:wpc="http://schemas.microsoft.com/office/word/2010/wordprocessingCanvas" xmlns:cx="http://schemas.microsoft.com/office/drawing/2014/chartex" xmlns:cx1="http://schemas.microsoft.com/office/drawing/2015/9/8/chartex" xmlns:cx2="http://schemas.microsoft.com/office/drawing/2015/10/21/chartex" xmlns:cx3="http://schemas.microsoft.com/office/drawing/2016/5/9/chartex" xmlns:cx4="http://schemas.microsoft.com/office/drawing/2016/5/10/chartex" xmlns:cx5="http://schemas.microsoft.com/office/drawing/2016/5/11/chartex" xmlns:cx6="http://schemas.microsoft.com/office/drawing/2016/5/12/chartex" xmlns:cx7="http://schemas.microsoft.com/office/drawing/2016/5/13/chartex" xmlns:cx8="http://schemas.microsoft.com/office/drawing/2016/5/14/chartex" xmlns:mc="http://schemas.openxmlformats.org/markup-compatibility/2006" xmlns:aink="http://schemas.microsoft.com/office/drawing/2016/ink" xmlns:am3d="http://schemas.microsoft.com/office/drawing/2017/model3d" xmlns:o="urn:schemas-microsoft-com:office:office" xmlns:r="http://schemas.openxmlformats.org/officeDocument/2006/relationships" xmlns:m="http://schemas.openxmlformats.org/officeDocument/2006/math" xmlns:v="urn:schemas-microsoft-com:vml" xmlns:wp14="http://schemas.microsoft.com/office/word/2010/wordprocessingDrawing" xmlns:wp="http://schemas.openxmlformats.org/drawingml/2006/wordprocessingDrawing" xmlns:w10="urn:schemas-microsoft-com:office:word" xmlns:w="http://schemas.openxmlformats.org/wordprocessingml/2006/main" xmlns:w14="http://schemas.microsoft.com/office/word/2010/wordml" xmlns:w15="http://schemas.microsoft.com/office/word/2012/wordml" xmlns:w16cid="http://schemas.microsoft.com/office/word/2016/wordml/cid" xmlns:w16se="http://schemas.microsoft.com/office/word/2015/wordml/symex" xmlns:wpg="http://schemas.microsoft.com/office/word/2010/wordprocessingGroup" xmlns:wpi="http://schemas.microsoft.com/office/word/2010/wordprocessingInk" xmlns:wne="http://schemas.microsoft.com/office/word/2006/wordml" xmlns:wps="http://schemas.microsoft.com/office/word/2010/wordprocessingShape" mc:Ignorable="w14 w15 w16se w16cid wp14">
+<w:footnotes xmlns:wpc="http://schemas.microsoft.com/office/word/2010/wordprocessingCanvas" xmlns:mc="http://schemas.openxmlformats.org/markup-compatibility/2006" xmlns:o="urn:schemas-microsoft-com:office:office" xmlns:r="http://schemas.openxmlformats.org/officeDocument/2006/relationships" xmlns:m="http://schemas.openxmlformats.org/officeDocument/2006/math" xmlns:v="urn:schemas-microsoft-com:vml" xmlns:wp14="http://schemas.microsoft.com/office/word/2010/wordprocessingDrawing" xmlns:wp="http://schemas.openxmlformats.org/drawingml/2006/wordprocessingDrawing" xmlns:w10="urn:schemas-microsoft-com:office:word" xmlns:w="http://schemas.openxmlformats.org/wordprocessingml/2006/main" xmlns:w14="http://schemas.microsoft.com/office/word/2010/wordml" xmlns:w15="http://schemas.microsoft.com/office/word/2012/wordml" xmlns:wpg="http://schemas.microsoft.com/office/word/2010/wordprocessingGroup" xmlns:wpi="http://schemas.microsoft.com/office/word/2010/wordprocessingInk" xmlns:wne="http://schemas.microsoft.com/office/word/2006/wordml" xmlns:wps="http://schemas.microsoft.com/office/word/2010/wordprocessingShape" mc:Ignorable="w14 w15 wp14">
   <w:footnote w:type="separator" w:id="-1">
     <w:p>
       <w:pPr>
@@ -888,7 +769,7 @@
 </file>
 
 <file path=word/numbering.xml><?xml version="1.0" encoding="utf-8"?>
-<w:numbering xmlns:wpc="http://schemas.microsoft.com/office/word/2010/wordprocessingCanvas" xmlns:cx="http://schemas.microsoft.com/office/drawing/2014/chartex" xmlns:cx1="http://schemas.microsoft.com/office/drawing/2015/9/8/chartex" xmlns:cx2="http://schemas.microsoft.com/office/drawing/2015/10/21/chartex" xmlns:cx3="http://schemas.microsoft.com/office/drawing/2016/5/9/chartex" xmlns:cx4="http://schemas.microsoft.com/office/drawing/2016/5/10/chartex" xmlns:cx5="http://schemas.microsoft.com/office/drawing/2016/5/11/chartex" xmlns:cx6="http://schemas.microsoft.com/office/drawing/2016/5/12/chartex" xmlns:cx7="http://schemas.microsoft.com/office/drawing/2016/5/13/chartex" xmlns:cx8="http://schemas.microsoft.com/office/drawing/2016/5/14/chartex" xmlns:mc="http://schemas.openxmlformats.org/markup-compatibility/2006" xmlns:aink="http://schemas.microsoft.com/office/drawing/2016/ink" xmlns:am3d="http://schemas.microsoft.com/office/drawing/2017/model3d" xmlns:o="urn:schemas-microsoft-com:office:office" xmlns:r="http://schemas.openxmlformats.org/officeDocument/2006/relationships" xmlns:m="http://schemas.openxmlformats.org/officeDocument/2006/math" xmlns:v="urn:schemas-microsoft-com:vml" xmlns:wp14="http://schemas.microsoft.com/office/word/2010/wordprocessingDrawing" xmlns:wp="http://schemas.openxmlformats.org/drawingml/2006/wordprocessingDrawing" xmlns:w10="urn:schemas-microsoft-com:office:word" xmlns:w="http://schemas.openxmlformats.org/wordprocessingml/2006/main" xmlns:w14="http://schemas.microsoft.com/office/word/2010/wordml" xmlns:w15="http://schemas.microsoft.com/office/word/2012/wordml" xmlns:w16cid="http://schemas.microsoft.com/office/word/2016/wordml/cid" xmlns:w16se="http://schemas.microsoft.com/office/word/2015/wordml/symex" xmlns:wpg="http://schemas.microsoft.com/office/word/2010/wordprocessingGroup" xmlns:wpi="http://schemas.microsoft.com/office/word/2010/wordprocessingInk" xmlns:wne="http://schemas.microsoft.com/office/word/2006/wordml" xmlns:wps="http://schemas.microsoft.com/office/word/2010/wordprocessingShape" mc:Ignorable="w14 w15 w16se w16cid wp14">
+<w:numbering xmlns:wpc="http://schemas.microsoft.com/office/word/2010/wordprocessingCanvas" xmlns:mc="http://schemas.openxmlformats.org/markup-compatibility/2006" xmlns:o="urn:schemas-microsoft-com:office:office" xmlns:r="http://schemas.openxmlformats.org/officeDocument/2006/relationships" xmlns:m="http://schemas.openxmlformats.org/officeDocument/2006/math" xmlns:v="urn:schemas-microsoft-com:vml" xmlns:wp14="http://schemas.microsoft.com/office/word/2010/wordprocessingDrawing" xmlns:wp="http://schemas.openxmlformats.org/drawingml/2006/wordprocessingDrawing" xmlns:w10="urn:schemas-microsoft-com:office:word" xmlns:w="http://schemas.openxmlformats.org/wordprocessingml/2006/main" xmlns:w14="http://schemas.microsoft.com/office/word/2010/wordml" xmlns:w15="http://schemas.microsoft.com/office/word/2012/wordml" xmlns:wpg="http://schemas.microsoft.com/office/word/2010/wordprocessingGroup" xmlns:wpi="http://schemas.microsoft.com/office/word/2010/wordprocessingInk" xmlns:wne="http://schemas.microsoft.com/office/word/2006/wordml" xmlns:wps="http://schemas.microsoft.com/office/word/2010/wordprocessingShape" mc:Ignorable="w14 w15 wp14">
   <w:abstractNum w:abstractNumId="0" w15:restartNumberingAfterBreak="0">
     <w:nsid w:val="07823DC6"/>
     <w:multiLevelType w:val="hybridMultilevel"/>
@@ -1077,7 +958,7 @@
 </file>
 
 <file path=word/styles.xml><?xml version="1.0" encoding="utf-8"?>
-<w:styles xmlns:mc="http://schemas.openxmlformats.org/markup-compatibility/2006" xmlns:r="http://schemas.openxmlformats.org/officeDocument/2006/relationships" xmlns:w="http://schemas.openxmlformats.org/wordprocessingml/2006/main" xmlns:w14="http://schemas.microsoft.com/office/word/2010/wordml" xmlns:w15="http://schemas.microsoft.com/office/word/2012/wordml" xmlns:w16cid="http://schemas.microsoft.com/office/word/2016/wordml/cid" xmlns:w16se="http://schemas.microsoft.com/office/word/2015/wordml/symex" mc:Ignorable="w14 w15 w16se w16cid">
+<w:styles xmlns:mc="http://schemas.openxmlformats.org/markup-compatibility/2006" xmlns:r="http://schemas.openxmlformats.org/officeDocument/2006/relationships" xmlns:w="http://schemas.openxmlformats.org/wordprocessingml/2006/main" xmlns:w14="http://schemas.microsoft.com/office/word/2010/wordml" xmlns:w15="http://schemas.microsoft.com/office/word/2012/wordml" mc:Ignorable="w14 w15">
   <w:docDefaults>
     <w:rPrDefault>
       <w:rPr>
@@ -1093,7 +974,7 @@
       </w:pPr>
     </w:pPrDefault>
   </w:docDefaults>
-  <w:latentStyles w:defLockedState="0" w:defUIPriority="99" w:defSemiHidden="0" w:defUnhideWhenUsed="0" w:defQFormat="0" w:count="375">
+  <w:latentStyles w:defLockedState="0" w:defUIPriority="99" w:defSemiHidden="0" w:defUnhideWhenUsed="0" w:defQFormat="0" w:count="371">
     <w:lsdException w:name="Normal" w:uiPriority="0" w:qFormat="1"/>
     <w:lsdException w:name="heading 1" w:uiPriority="9" w:qFormat="1"/>
     <w:lsdException w:name="heading 2" w:semiHidden="1" w:uiPriority="9" w:unhideWhenUsed="1" w:qFormat="1"/>
@@ -1465,10 +1346,6 @@
     <w:lsdException w:name="List Table 5 Dark Accent 6" w:uiPriority="50"/>
     <w:lsdException w:name="List Table 6 Colorful Accent 6" w:uiPriority="51"/>
     <w:lsdException w:name="List Table 7 Colorful Accent 6" w:uiPriority="52"/>
-    <w:lsdException w:name="Mention" w:semiHidden="1" w:unhideWhenUsed="1"/>
-    <w:lsdException w:name="Smart Hyperlink" w:semiHidden="1" w:unhideWhenUsed="1"/>
-    <w:lsdException w:name="Hashtag" w:semiHidden="1" w:unhideWhenUsed="1"/>
-    <w:lsdException w:name="Unresolved Mention" w:semiHidden="1" w:unhideWhenUsed="1"/>
   </w:latentStyles>
   <w:style w:type="paragraph" w:default="1" w:styleId="Normal">
     <w:name w:val="Normal"/>
@@ -1567,7 +1444,7 @@
       <w:u w:val="single"/>
     </w:rPr>
   </w:style>
-  <w:style w:type="character" w:styleId="UnresolvedMention">
+  <w:style w:type="character" w:customStyle="1" w:styleId="UnresolvedMention">
     <w:name w:val="Unresolved Mention"/>
     <w:basedOn w:val="DefaultParagraphFont"/>
     <w:uiPriority w:val="99"/>

</xml_diff>